<commit_message>
Presentation and research paper for OCE 673 class project.
</commit_message>
<xml_diff>
--- a/studies/florida_straits/Reilly WaveQ3D vs shallow water experimental data.docx
+++ b/studies/florida_straits/Reilly WaveQ3D vs shallow water experimental data.docx
@@ -289,8 +289,6 @@
       <w:r>
         <w:t xml:space="preserve">Shallow Water Array Performance (SWAP) program </w:t>
       </w:r>
-      <w:bookmarkStart w:id="0" w:name="_GoBack"/>
-      <w:bookmarkEnd w:id="0"/>
       <w:r>
         <w:t xml:space="preserve">found similar effects in this area in the late summer (September 7–15) of 2007 and in the winter (February 19–25) of 2008 </w:t>
       </w:r>
@@ -686,14 +684,27 @@
                             <w:r>
                               <w:t xml:space="preserve">Figure </w:t>
                             </w:r>
-                            <w:fldSimple w:instr=" SEQ Figure \* ARABIC ">
-                              <w:r>
-                                <w:rPr>
-                                  <w:noProof/>
-                                </w:rPr>
-                                <w:t>1</w:t>
-                              </w:r>
-                            </w:fldSimple>
+                            <w:r>
+                              <w:fldChar w:fldCharType="begin"/>
+                            </w:r>
+                            <w:r>
+                              <w:instrText xml:space="preserve"> SEQ Figure \* ARABIC </w:instrText>
+                            </w:r>
+                            <w:r>
+                              <w:fldChar w:fldCharType="separate"/>
+                            </w:r>
+                            <w:r>
+                              <w:rPr>
+                                <w:noProof/>
+                              </w:rPr>
+                              <w:t>1</w:t>
+                            </w:r>
+                            <w:r>
+                              <w:rPr>
+                                <w:noProof/>
+                              </w:rPr>
+                              <w:fldChar w:fldCharType="end"/>
+                            </w:r>
                             <w:r>
                               <w:t xml:space="preserve"> – Bathymetry and ship track</w:t>
                             </w:r>
@@ -732,14 +743,27 @@
                       <w:r>
                         <w:t xml:space="preserve">Figure </w:t>
                       </w:r>
-                      <w:fldSimple w:instr=" SEQ Figure \* ARABIC ">
-                        <w:r>
-                          <w:rPr>
-                            <w:noProof/>
-                          </w:rPr>
-                          <w:t>1</w:t>
-                        </w:r>
-                      </w:fldSimple>
+                      <w:r>
+                        <w:fldChar w:fldCharType="begin"/>
+                      </w:r>
+                      <w:r>
+                        <w:instrText xml:space="preserve"> SEQ Figure \* ARABIC </w:instrText>
+                      </w:r>
+                      <w:r>
+                        <w:fldChar w:fldCharType="separate"/>
+                      </w:r>
+                      <w:r>
+                        <w:rPr>
+                          <w:noProof/>
+                        </w:rPr>
+                        <w:t>1</w:t>
+                      </w:r>
+                      <w:r>
+                        <w:rPr>
+                          <w:noProof/>
+                        </w:rPr>
+                        <w:fldChar w:fldCharType="end"/>
+                      </w:r>
                       <w:r>
                         <w:t xml:space="preserve"> – Bathymetry and ship track</w:t>
                       </w:r>
@@ -1046,19 +1070,32 @@
         <w:keepNext/>
         <w:jc w:val="center"/>
       </w:pPr>
-      <w:bookmarkStart w:id="1" w:name="_Ref321679123"/>
+      <w:bookmarkStart w:id="0" w:name="_Ref321679123"/>
       <w:r>
         <w:t xml:space="preserve">Table </w:t>
       </w:r>
-      <w:fldSimple w:instr=" SEQ Table \* ARABIC ">
-        <w:r>
-          <w:rPr>
-            <w:noProof/>
-          </w:rPr>
-          <w:t>1</w:t>
-        </w:r>
-      </w:fldSimple>
-      <w:bookmarkEnd w:id="1"/>
+      <w:r>
+        <w:fldChar w:fldCharType="begin"/>
+      </w:r>
+      <w:r>
+        <w:instrText xml:space="preserve"> SEQ Table \* ARABIC </w:instrText>
+      </w:r>
+      <w:r>
+        <w:fldChar w:fldCharType="separate"/>
+      </w:r>
+      <w:r>
+        <w:rPr>
+          <w:noProof/>
+        </w:rPr>
+        <w:t>1</w:t>
+      </w:r>
+      <w:r>
+        <w:rPr>
+          <w:noProof/>
+        </w:rPr>
+        <w:fldChar w:fldCharType="end"/>
+      </w:r>
+      <w:bookmarkEnd w:id="0"/>
       <w:r>
         <w:t xml:space="preserve"> – Geophysical Bottom Properties</w:t>
       </w:r>
@@ -1371,7 +1408,7 @@
         <w:pStyle w:val="Caption"/>
         <w:jc w:val="center"/>
       </w:pPr>
-      <w:bookmarkStart w:id="2" w:name="_Ref324172526"/>
+      <w:bookmarkStart w:id="1" w:name="_Ref324172526"/>
       <w:r>
         <w:rPr>
           <w:noProof/>
@@ -1427,15 +1464,28 @@
       <w:r>
         <w:t xml:space="preserve">Figure </w:t>
       </w:r>
-      <w:fldSimple w:instr=" SEQ Figure \* ARABIC ">
-        <w:r>
-          <w:rPr>
-            <w:noProof/>
-          </w:rPr>
-          <w:t>2</w:t>
-        </w:r>
-      </w:fldSimple>
-      <w:bookmarkEnd w:id="2"/>
+      <w:r>
+        <w:fldChar w:fldCharType="begin"/>
+      </w:r>
+      <w:r>
+        <w:instrText xml:space="preserve"> SEQ Figure \* ARABIC </w:instrText>
+      </w:r>
+      <w:r>
+        <w:fldChar w:fldCharType="separate"/>
+      </w:r>
+      <w:r>
+        <w:rPr>
+          <w:noProof/>
+        </w:rPr>
+        <w:t>2</w:t>
+      </w:r>
+      <w:r>
+        <w:rPr>
+          <w:noProof/>
+        </w:rPr>
+        <w:fldChar w:fldCharType="end"/>
+      </w:r>
+      <w:bookmarkEnd w:id="1"/>
       <w:r>
         <w:t xml:space="preserve"> – Bottom loss model for limestone and sand bottoms</w:t>
       </w:r>
@@ -1727,19 +1777,32 @@
         <w:pStyle w:val="Caption"/>
         <w:jc w:val="center"/>
       </w:pPr>
-      <w:bookmarkStart w:id="3" w:name="_Ref321681040"/>
+      <w:bookmarkStart w:id="2" w:name="_Ref321681040"/>
       <w:r>
         <w:t xml:space="preserve">Figure </w:t>
       </w:r>
-      <w:fldSimple w:instr=" SEQ Figure \* ARABIC ">
-        <w:r>
-          <w:rPr>
-            <w:noProof/>
-          </w:rPr>
-          <w:t>3</w:t>
-        </w:r>
-      </w:fldSimple>
-      <w:bookmarkEnd w:id="3"/>
+      <w:r>
+        <w:fldChar w:fldCharType="begin"/>
+      </w:r>
+      <w:r>
+        <w:instrText xml:space="preserve"> SEQ Figure \* ARABIC </w:instrText>
+      </w:r>
+      <w:r>
+        <w:fldChar w:fldCharType="separate"/>
+      </w:r>
+      <w:r>
+        <w:rPr>
+          <w:noProof/>
+        </w:rPr>
+        <w:t>3</w:t>
+      </w:r>
+      <w:r>
+        <w:rPr>
+          <w:noProof/>
+        </w:rPr>
+        <w:fldChar w:fldCharType="end"/>
+      </w:r>
+      <w:bookmarkEnd w:id="2"/>
       <w:r>
         <w:t xml:space="preserve"> – Sound </w:t>
       </w:r>
@@ -1774,17 +1837,30 @@
       <w:r>
         <w:t xml:space="preserve">  As shown in </w:t>
       </w:r>
-      <w:fldSimple w:instr=" REF _Ref324173546 ">
-        <w:r>
-          <w:t xml:space="preserve">Table </w:t>
-        </w:r>
-        <w:r>
-          <w:rPr>
-            <w:noProof/>
-          </w:rPr>
-          <w:t>2</w:t>
-        </w:r>
-      </w:fldSimple>
+      <w:r>
+        <w:fldChar w:fldCharType="begin"/>
+      </w:r>
+      <w:r>
+        <w:instrText xml:space="preserve"> REF _Ref324173546 </w:instrText>
+      </w:r>
+      <w:r>
+        <w:fldChar w:fldCharType="separate"/>
+      </w:r>
+      <w:r>
+        <w:t xml:space="preserve">Table </w:t>
+      </w:r>
+      <w:r>
+        <w:rPr>
+          <w:noProof/>
+        </w:rPr>
+        <w:t>2</w:t>
+      </w:r>
+      <w:r>
+        <w:rPr>
+          <w:noProof/>
+        </w:rPr>
+        <w:fldChar w:fldCharType="end"/>
+      </w:r>
       <w:r>
         <w:t>, launch angles for the wavefronts were limited to values that were likely to impact the transmission loss at the target locations.  The frequencies at which to perform the transmission loss were matched to the center frequencies of the transmitted signals.</w:t>
       </w:r>
@@ -1795,19 +1871,32 @@
         <w:keepNext/>
         <w:jc w:val="center"/>
       </w:pPr>
-      <w:bookmarkStart w:id="4" w:name="_Ref324173546"/>
+      <w:bookmarkStart w:id="3" w:name="_Ref324173546"/>
       <w:r>
         <w:t xml:space="preserve">Table </w:t>
       </w:r>
-      <w:fldSimple w:instr=" SEQ Table \* ARABIC ">
-        <w:r>
-          <w:rPr>
-            <w:noProof/>
-          </w:rPr>
-          <w:t>2</w:t>
-        </w:r>
-      </w:fldSimple>
-      <w:bookmarkEnd w:id="4"/>
+      <w:r>
+        <w:fldChar w:fldCharType="begin"/>
+      </w:r>
+      <w:r>
+        <w:instrText xml:space="preserve"> SEQ Table \* ARABIC </w:instrText>
+      </w:r>
+      <w:r>
+        <w:fldChar w:fldCharType="separate"/>
+      </w:r>
+      <w:r>
+        <w:rPr>
+          <w:noProof/>
+        </w:rPr>
+        <w:t>2</w:t>
+      </w:r>
+      <w:r>
+        <w:rPr>
+          <w:noProof/>
+        </w:rPr>
+        <w:fldChar w:fldCharType="end"/>
+      </w:r>
+      <w:bookmarkEnd w:id="3"/>
       <w:r>
         <w:t xml:space="preserve"> – WaveQ3D Configuration</w:t>
       </w:r>
@@ -2147,13 +2236,7 @@
         <w:fldChar w:fldCharType="separate"/>
       </w:r>
       <w:r>
-        <w:t xml:space="preserve">Figure </w:t>
-      </w:r>
-      <w:r>
-        <w:rPr>
-          <w:noProof/>
-        </w:rPr>
-        <w:t>4</w:t>
+        <w:t>Figure 4</w:t>
       </w:r>
       <w:r>
         <w:fldChar w:fldCharType="end"/>
@@ -2209,13 +2292,13 @@
         <w:pStyle w:val="Caption"/>
         <w:jc w:val="center"/>
       </w:pPr>
-      <w:bookmarkStart w:id="5" w:name="_Ref324174282"/>
+      <w:bookmarkStart w:id="4" w:name="_Ref324174282"/>
       <w:r>
         <w:rPr>
           <w:noProof/>
         </w:rPr>
         <w:drawing>
-          <wp:inline distT="0" distB="0" distL="0" distR="0" wp14:anchorId="2F815F8A" wp14:editId="113AFEB0">
+          <wp:inline distT="0" distB="0" distL="0" distR="0" wp14:anchorId="2738F815" wp14:editId="4F921452">
             <wp:extent cx="4407408" cy="4407408"/>
             <wp:effectExtent l="0" t="0" r="0" b="0"/>
             <wp:docPr id="2" name="Picture 2"/>
@@ -2265,37 +2348,50 @@
       <w:r>
         <w:t xml:space="preserve">Figure </w:t>
       </w:r>
-      <w:fldSimple w:instr=" SEQ Figure \* ARABIC ">
-        <w:r>
-          <w:rPr>
-            <w:noProof/>
-          </w:rPr>
-          <w:t>4</w:t>
-        </w:r>
-      </w:fldSimple>
-      <w:bookmarkEnd w:id="5"/>
-      <w:r>
-        <w:t xml:space="preserve"> – WaveQ3D Horizontal Refraction Effects</w:t>
-      </w:r>
-    </w:p>
-    <w:p>
       <w:r>
         <w:fldChar w:fldCharType="begin"/>
       </w:r>
       <w:r>
-        <w:instrText xml:space="preserve"> REF _Ref324175596 \h </w:instrText>
+        <w:instrText xml:space="preserve"> SEQ Figure \* ARABIC </w:instrText>
       </w:r>
       <w:r>
         <w:fldChar w:fldCharType="separate"/>
-      </w:r>
-      <w:r>
-        <w:t xml:space="preserve">Figure </w:t>
       </w:r>
       <w:r>
         <w:rPr>
           <w:noProof/>
         </w:rPr>
-        <w:t>5</w:t>
+        <w:t>4</w:t>
+      </w:r>
+      <w:r>
+        <w:rPr>
+          <w:noProof/>
+        </w:rPr>
+        <w:fldChar w:fldCharType="end"/>
+      </w:r>
+      <w:bookmarkEnd w:id="4"/>
+      <w:r>
+        <w:t xml:space="preserve"> – WaveQ3D Horizontal Refraction Effects</w:t>
+      </w:r>
+    </w:p>
+    <w:p>
+      <w:r>
+        <w:fldChar w:fldCharType="begin"/>
+      </w:r>
+      <w:r>
+        <w:instrText xml:space="preserve"> REF _Ref324175596 \h </w:instrText>
+      </w:r>
+      <w:r>
+        <w:fldChar w:fldCharType="separate"/>
+      </w:r>
+      <w:r>
+        <w:t xml:space="preserve">Figure </w:t>
+      </w:r>
+      <w:r>
+        <w:rPr>
+          <w:noProof/>
+        </w:rPr>
+        <w:t>6</w:t>
       </w:r>
       <w:r>
         <w:fldChar w:fldCharType="end"/>
@@ -2372,7 +2468,6 @@
         <w:t xml:space="preserve"> from an addition additional bottom loss event.  Given that the overall number of bottom bounces is large, we would expect this model to overestimate the total loss by approximately 3 dB if the negative angle paths were neglected.</w:t>
       </w:r>
     </w:p>
-    <w:p/>
     <w:p>
       <w:pPr>
         <w:keepNext/>
@@ -2383,7 +2478,7 @@
           <w:noProof/>
         </w:rPr>
         <w:drawing>
-          <wp:inline distT="0" distB="0" distL="0" distR="0" wp14:anchorId="7073BFB4" wp14:editId="238E45F7">
+          <wp:inline distT="0" distB="0" distL="0" distR="0" wp14:anchorId="7A2C89C1" wp14:editId="19ADABD9">
             <wp:extent cx="4398264" cy="3300984"/>
             <wp:effectExtent l="0" t="0" r="2540" b="0"/>
             <wp:docPr id="4" name="Picture 4"/>
@@ -2430,19 +2525,32 @@
         <w:pStyle w:val="Caption"/>
         <w:jc w:val="center"/>
       </w:pPr>
-      <w:bookmarkStart w:id="6" w:name="_Ref324175596"/>
+      <w:bookmarkStart w:id="5" w:name="_Ref324175596"/>
       <w:r>
         <w:t xml:space="preserve">Figure </w:t>
       </w:r>
-      <w:fldSimple w:instr=" SEQ Figure \* ARABIC ">
-        <w:r>
-          <w:rPr>
-            <w:noProof/>
-          </w:rPr>
-          <w:t>5</w:t>
-        </w:r>
-      </w:fldSimple>
-      <w:bookmarkEnd w:id="6"/>
+      <w:r>
+        <w:fldChar w:fldCharType="begin"/>
+      </w:r>
+      <w:r>
+        <w:instrText xml:space="preserve"> SEQ Figure \* ARABIC </w:instrText>
+      </w:r>
+      <w:r>
+        <w:fldChar w:fldCharType="separate"/>
+      </w:r>
+      <w:r>
+        <w:rPr>
+          <w:noProof/>
+        </w:rPr>
+        <w:t>6</w:t>
+      </w:r>
+      <w:r>
+        <w:rPr>
+          <w:noProof/>
+        </w:rPr>
+        <w:fldChar w:fldCharType="end"/>
+      </w:r>
+      <w:bookmarkEnd w:id="5"/>
       <w:r>
         <w:t xml:space="preserve"> – </w:t>
       </w:r>
@@ -2454,30 +2562,292 @@
       </w:r>
       <w:r>
         <w:t xml:space="preserve"> Refraction Effects</w:t>
+      </w:r>
+    </w:p>
+    <w:bookmarkStart w:id="6" w:name="_GoBack"/>
+    <w:bookmarkEnd w:id="6"/>
+    <w:p>
+      <w:r>
+        <w:fldChar w:fldCharType="begin"/>
+      </w:r>
+      <w:r>
+        <w:instrText xml:space="preserve"> REF _Ref324749417 \h </w:instrText>
+      </w:r>
+      <w:r>
+        <w:fldChar w:fldCharType="separate"/>
+      </w:r>
+      <w:r>
+        <w:t xml:space="preserve">Figure </w:t>
+      </w:r>
+      <w:r>
+        <w:rPr>
+          <w:noProof/>
+        </w:rPr>
+        <w:t>5</w:t>
+      </w:r>
+      <w:r>
+        <w:fldChar w:fldCharType="end"/>
+      </w:r>
+      <w:r>
+        <w:t xml:space="preserve"> illustrates a typical result from Heany’s work (reference [5]).  </w:t>
+      </w:r>
+      <w:r>
+        <w:t>The blue asterisks</w:t>
+      </w:r>
+      <w:r>
+        <w:t>/lines</w:t>
+      </w:r>
+      <w:r>
+        <w:t xml:space="preserve"> represent </w:t>
+      </w:r>
+      <w:r>
+        <w:t xml:space="preserve">measurements from the acoustic path along the ship track.  The transmission loss for this path falls off monotonically as a function of range, and the arrival angle are within a few degrees of the true bearing from the receiver to the source.  </w:t>
+      </w:r>
+      <w:r>
+        <w:t xml:space="preserve">The </w:t>
+      </w:r>
+      <w:r>
+        <w:t>magneta</w:t>
+      </w:r>
+      <w:r>
+        <w:t xml:space="preserve"> </w:t>
+      </w:r>
+      <w:r>
+        <w:t>dots</w:t>
+      </w:r>
+      <w:r>
+        <w:t xml:space="preserve">/lines represent measurements from </w:t>
+      </w:r>
+      <w:r>
+        <w:t>an</w:t>
+      </w:r>
+      <w:r>
+        <w:t xml:space="preserve"> acoustic </w:t>
+      </w:r>
+      <w:r>
+        <w:t>p</w:t>
+      </w:r>
+      <w:r>
+        <w:t xml:space="preserve">ath </w:t>
+      </w:r>
+      <w:r>
+        <w:t xml:space="preserve">that follows a horizontally refracted path up the slope and then back down to the receiver.  The contribution from these paths dominates the received in the ranges between 45 and 75 km.  The </w:t>
+      </w:r>
+      <w:r>
+        <w:t xml:space="preserve">measured </w:t>
+      </w:r>
+      <w:r>
+        <w:t>arrival angles for this path are significantly skewed in the up-slope direction.</w:t>
+      </w:r>
+      <w:r>
+        <w:t xml:space="preserve">  </w:t>
+      </w:r>
+    </w:p>
+    <w:p>
+      <w:r>
+        <w:t xml:space="preserve">Efforts to model WaveQ3D transmission loss for this environment were not as successful.  </w:t>
+      </w:r>
+      <w:r>
+        <w:t xml:space="preserve">The WaveQ3D modeling results for this event are illustrated by the red dots in </w:t>
+      </w:r>
+      <w:r>
+        <w:fldChar w:fldCharType="begin"/>
+      </w:r>
+      <w:r>
+        <w:instrText xml:space="preserve"> REF _Ref324749417 \h </w:instrText>
+      </w:r>
+      <w:r>
+        <w:fldChar w:fldCharType="separate"/>
+      </w:r>
+      <w:r>
+        <w:t xml:space="preserve">Figure </w:t>
+      </w:r>
+      <w:r>
+        <w:rPr>
+          <w:noProof/>
+        </w:rPr>
+        <w:t>5</w:t>
+      </w:r>
+      <w:r>
+        <w:fldChar w:fldCharType="end"/>
+      </w:r>
+      <w:r>
+        <w:t xml:space="preserve">.  Beyond 10 km, </w:t>
+      </w:r>
+      <w:r>
+        <w:t>WaveQ3D</w:t>
+      </w:r>
+      <w:r>
+        <w:t xml:space="preserve"> has trouble forming the acoustic ray paths into the eigenrays needed for transmission loss calculation.  We believe that this failure stems from algorithm used to bundle the rays into groups with a common number of surface and bottom reflections.  As discussed in </w:t>
+      </w:r>
+      <w:r>
+        <w:fldChar w:fldCharType="begin"/>
+      </w:r>
+      <w:r>
+        <w:instrText xml:space="preserve"> REF _Ref324175596 \h </w:instrText>
+      </w:r>
+      <w:r>
+        <w:fldChar w:fldCharType="separate"/>
+      </w:r>
+      <w:r>
+        <w:t xml:space="preserve">Figure </w:t>
+      </w:r>
+      <w:r>
+        <w:rPr>
+          <w:noProof/>
+        </w:rPr>
+        <w:t>6</w:t>
+      </w:r>
+      <w:r>
+        <w:fldChar w:fldCharType="end"/>
+      </w:r>
+      <w:r>
+        <w:t>, the number of bottom bounces increases as function of the depression/elevation angle at launch.  Without a grid of similar ray paths around the target point, WaveQ3D is unable to estimate the divergence of the wavefront.</w:t>
+      </w:r>
+    </w:p>
+    <w:p/>
+    <w:p>
+      <w:pPr>
+        <w:jc w:val="center"/>
+      </w:pPr>
+      <w:r>
+        <w:rPr>
+          <w:noProof/>
+        </w:rPr>
+        <w:drawing>
+          <wp:inline distT="0" distB="0" distL="0" distR="0" wp14:anchorId="6903ADAB">
+            <wp:extent cx="4343400" cy="3410712"/>
+            <wp:effectExtent l="0" t="0" r="0" b="0"/>
+            <wp:docPr id="9" name="Picture 9"/>
+            <wp:cNvGraphicFramePr>
+              <a:graphicFrameLocks xmlns:a="http://schemas.openxmlformats.org/drawingml/2006/main" noChangeAspect="1"/>
+            </wp:cNvGraphicFramePr>
+            <a:graphic xmlns:a="http://schemas.openxmlformats.org/drawingml/2006/main">
+              <a:graphicData uri="http://schemas.openxmlformats.org/drawingml/2006/picture">
+                <pic:pic xmlns:pic="http://schemas.openxmlformats.org/drawingml/2006/picture">
+                  <pic:nvPicPr>
+                    <pic:cNvPr id="0" name="Picture 3"/>
+                    <pic:cNvPicPr>
+                      <a:picLocks noChangeAspect="1" noChangeArrowheads="1"/>
+                    </pic:cNvPicPr>
+                  </pic:nvPicPr>
+                  <pic:blipFill>
+                    <a:blip r:embed="rId14">
+                      <a:extLst>
+                        <a:ext uri="{28A0092B-C50C-407E-A947-70E740481C1C}">
+                          <a14:useLocalDpi xmlns:a14="http://schemas.microsoft.com/office/drawing/2010/main" val="0"/>
+                        </a:ext>
+                      </a:extLst>
+                    </a:blip>
+                    <a:srcRect/>
+                    <a:stretch>
+                      <a:fillRect/>
+                    </a:stretch>
+                  </pic:blipFill>
+                  <pic:spPr bwMode="auto">
+                    <a:xfrm>
+                      <a:off x="0" y="0"/>
+                      <a:ext cx="4343400" cy="3410712"/>
+                    </a:xfrm>
+                    <a:prstGeom prst="rect">
+                      <a:avLst/>
+                    </a:prstGeom>
+                    <a:noFill/>
+                  </pic:spPr>
+                </pic:pic>
+              </a:graphicData>
+            </a:graphic>
+          </wp:inline>
+        </w:drawing>
+      </w:r>
+    </w:p>
+    <w:p>
+      <w:pPr>
+        <w:pStyle w:val="Caption"/>
+        <w:jc w:val="center"/>
+      </w:pPr>
+      <w:bookmarkStart w:id="7" w:name="_Ref324749417"/>
+      <w:r>
+        <w:t xml:space="preserve">Figure </w:t>
+      </w:r>
+      <w:r>
+        <w:fldChar w:fldCharType="begin"/>
+      </w:r>
+      <w:r>
+        <w:instrText xml:space="preserve"> SEQ Figure \* ARABIC </w:instrText>
+      </w:r>
+      <w:r>
+        <w:fldChar w:fldCharType="separate"/>
+      </w:r>
+      <w:r>
+        <w:rPr>
+          <w:noProof/>
+        </w:rPr>
+        <w:t>5</w:t>
+      </w:r>
+      <w:r>
+        <w:fldChar w:fldCharType="end"/>
+      </w:r>
+      <w:bookmarkEnd w:id="7"/>
+      <w:r>
+        <w:t xml:space="preserve"> – Transmission Loss for Run 1N</w:t>
       </w:r>
     </w:p>
     <w:p>
       <w:pPr>
         <w:pStyle w:val="Heading1"/>
       </w:pPr>
+      <w:r>
+        <w:t>Conclusions</w:t>
+      </w:r>
+    </w:p>
+    <w:p>
+      <w:r>
+        <w:t xml:space="preserve">In a follow-on effort, we hope to </w:t>
+      </w:r>
+      <w:r>
+        <w:t>resolve the WaveQ3D issues that were illustrated by this analysis.</w:t>
+      </w:r>
     </w:p>
     <w:p>
       <w:pPr>
-        <w:pStyle w:val="Heading1"/>
+        <w:pStyle w:val="ListParagraph"/>
+        <w:numPr>
+          <w:ilvl w:val="0"/>
+          <w:numId w:val="2"/>
+        </w:numPr>
       </w:pPr>
       <w:r>
-        <w:t>Conclusions</w:t>
+        <w:t>Revisit the reflection calculation to reduce numerical errors when the incident ray is nearly parallel to the interface.</w:t>
       </w:r>
     </w:p>
     <w:p>
-      <w:r>
-        <w:t>In a follow-on effort, we hope to extend this analysis and seek publication of these results.  However, we recognize that several improvements will be required in the environment c</w:t>
-      </w:r>
-      <w:r>
-        <w:t>haracterization</w:t>
-      </w:r>
-      <w:r>
-        <w:t>:</w:t>
+      <w:pPr>
+        <w:pStyle w:val="ListParagraph"/>
+        <w:numPr>
+          <w:ilvl w:val="0"/>
+          <w:numId w:val="2"/>
+        </w:numPr>
+      </w:pPr>
+      <w:r>
+        <w:t>Revisit the ray bundling algorithm in search of schemes that will support eigenrays formation under these conditions.</w:t>
+      </w:r>
+    </w:p>
+    <w:p>
+      <w:pPr>
+        <w:pStyle w:val="ListParagraph"/>
+        <w:numPr>
+          <w:ilvl w:val="0"/>
+          <w:numId w:val="2"/>
+        </w:numPr>
+      </w:pPr>
+      <w:r>
+        <w:t>Investigate the use of the dynamic ray equations as an alternate scheme for forming eigenrays in this type of environment.</w:t>
+      </w:r>
+    </w:p>
+    <w:p>
+      <w:r>
+        <w:t>In addition, there are several improvements that should be made to the environmental characterization:</w:t>
       </w:r>
     </w:p>
     <w:p>
@@ -2521,6 +2891,9 @@
       <w:r>
         <w:t>;</w:t>
       </w:r>
+      <w:r>
+        <w:t xml:space="preserve"> and</w:t>
+      </w:r>
     </w:p>
     <w:p>
       <w:pPr>
@@ -2543,19 +2916,15 @@
         <w:t xml:space="preserve">measurements </w:t>
       </w:r>
       <w:r>
-        <w:t>instead of a single profile; and</w:t>
+        <w:t>instead of a single profile.</w:t>
       </w:r>
     </w:p>
     <w:p>
-      <w:pPr>
-        <w:pStyle w:val="ListParagraph"/>
-        <w:numPr>
-          <w:ilvl w:val="0"/>
-          <w:numId w:val="1"/>
-        </w:numPr>
-      </w:pPr>
-      <w:r>
-        <w:t xml:space="preserve">Extend the analysis to include </w:t>
+      <w:r>
+        <w:t>Once these issues have all been addressed, we hope to e</w:t>
+      </w:r>
+      <w:r>
+        <w:t xml:space="preserve">xtend the analysis to include </w:t>
       </w:r>
       <w:r>
         <w:rPr>
@@ -2634,6 +3003,8 @@
         <w:p>
           <w:pPr>
             <w:pStyle w:val="NoSpacing"/>
+            <w:keepNext/>
+            <w:keepLines/>
             <w:rPr>
               <w:rStyle w:val="Heading1Char"/>
             </w:rPr>
@@ -2655,6 +3026,8 @@
             <w:p>
               <w:pPr>
                 <w:pStyle w:val="NoSpacing"/>
+                <w:keepNext/>
+                <w:keepLines/>
                 <w:rPr>
                   <w:noProof/>
                 </w:rPr>
@@ -2687,6 +3060,7 @@
               </w:tblGrid>
               <w:tr>
                 <w:trPr>
+                  <w:divId w:val="270019192"/>
                   <w:tblCellSpacing w:w="15" w:type="dxa"/>
                 </w:trPr>
                 <w:tc>
@@ -2697,6 +3071,8 @@
                   <w:p>
                     <w:pPr>
                       <w:pStyle w:val="Bibliography"/>
+                      <w:keepNext/>
+                      <w:keepLines/>
                       <w:rPr>
                         <w:rFonts w:eastAsiaTheme="minorEastAsia"/>
                         <w:noProof/>
@@ -2718,6 +3094,8 @@
                   <w:p>
                     <w:pPr>
                       <w:pStyle w:val="Bibliography"/>
+                      <w:keepNext/>
+                      <w:keepLines/>
                       <w:rPr>
                         <w:rFonts w:eastAsiaTheme="minorEastAsia"/>
                         <w:noProof/>
@@ -2748,6 +3126,7 @@
               </w:tr>
               <w:tr>
                 <w:trPr>
+                  <w:divId w:val="270019192"/>
                   <w:tblCellSpacing w:w="15" w:type="dxa"/>
                 </w:trPr>
                 <w:tc>
@@ -2758,6 +3137,8 @@
                   <w:p>
                     <w:pPr>
                       <w:pStyle w:val="Bibliography"/>
+                      <w:keepNext/>
+                      <w:keepLines/>
                       <w:rPr>
                         <w:rFonts w:eastAsiaTheme="minorEastAsia"/>
                         <w:noProof/>
@@ -2779,6 +3160,8 @@
                   <w:p>
                     <w:pPr>
                       <w:pStyle w:val="Bibliography"/>
+                      <w:keepNext/>
+                      <w:keepLines/>
                       <w:rPr>
                         <w:rFonts w:eastAsiaTheme="minorEastAsia"/>
                         <w:noProof/>
@@ -2809,6 +3192,7 @@
               </w:tr>
               <w:tr>
                 <w:trPr>
+                  <w:divId w:val="270019192"/>
                   <w:tblCellSpacing w:w="15" w:type="dxa"/>
                 </w:trPr>
                 <w:tc>
@@ -2819,6 +3203,8 @@
                   <w:p>
                     <w:pPr>
                       <w:pStyle w:val="Bibliography"/>
+                      <w:keepNext/>
+                      <w:keepLines/>
                       <w:rPr>
                         <w:rFonts w:eastAsiaTheme="minorEastAsia"/>
                         <w:noProof/>
@@ -2840,6 +3226,8 @@
                   <w:p>
                     <w:pPr>
                       <w:pStyle w:val="Bibliography"/>
+                      <w:keepNext/>
+                      <w:keepLines/>
                       <w:rPr>
                         <w:rFonts w:eastAsiaTheme="minorEastAsia"/>
                         <w:noProof/>
@@ -2870,6 +3258,7 @@
               </w:tr>
               <w:tr>
                 <w:trPr>
+                  <w:divId w:val="270019192"/>
                   <w:tblCellSpacing w:w="15" w:type="dxa"/>
                 </w:trPr>
                 <w:tc>
@@ -2880,6 +3269,8 @@
                   <w:p>
                     <w:pPr>
                       <w:pStyle w:val="Bibliography"/>
+                      <w:keepNext/>
+                      <w:keepLines/>
                       <w:rPr>
                         <w:rFonts w:eastAsiaTheme="minorEastAsia"/>
                         <w:noProof/>
@@ -2901,6 +3292,8 @@
                   <w:p>
                     <w:pPr>
                       <w:pStyle w:val="Bibliography"/>
+                      <w:keepNext/>
+                      <w:keepLines/>
                       <w:rPr>
                         <w:rFonts w:eastAsiaTheme="minorEastAsia"/>
                         <w:noProof/>
@@ -2931,6 +3324,7 @@
               </w:tr>
               <w:tr>
                 <w:trPr>
+                  <w:divId w:val="270019192"/>
                   <w:tblCellSpacing w:w="15" w:type="dxa"/>
                 </w:trPr>
                 <w:tc>
@@ -2941,6 +3335,8 @@
                   <w:p>
                     <w:pPr>
                       <w:pStyle w:val="Bibliography"/>
+                      <w:keepNext/>
+                      <w:keepLines/>
                       <w:rPr>
                         <w:rFonts w:eastAsiaTheme="minorEastAsia"/>
                         <w:noProof/>
@@ -2962,6 +3358,8 @@
                   <w:p>
                     <w:pPr>
                       <w:pStyle w:val="Bibliography"/>
+                      <w:keepNext/>
+                      <w:keepLines/>
                       <w:rPr>
                         <w:rFonts w:eastAsiaTheme="minorEastAsia"/>
                         <w:noProof/>
@@ -2992,6 +3390,7 @@
               </w:tr>
               <w:tr>
                 <w:trPr>
+                  <w:divId w:val="270019192"/>
                   <w:tblCellSpacing w:w="15" w:type="dxa"/>
                 </w:trPr>
                 <w:tc>
@@ -3002,6 +3401,8 @@
                   <w:p>
                     <w:pPr>
                       <w:pStyle w:val="Bibliography"/>
+                      <w:keepNext/>
+                      <w:keepLines/>
                       <w:rPr>
                         <w:rFonts w:eastAsiaTheme="minorEastAsia"/>
                         <w:noProof/>
@@ -3023,6 +3424,8 @@
                   <w:p>
                     <w:pPr>
                       <w:pStyle w:val="Bibliography"/>
+                      <w:keepNext/>
+                      <w:keepLines/>
                       <w:rPr>
                         <w:rFonts w:eastAsiaTheme="minorEastAsia"/>
                         <w:noProof/>
@@ -3053,6 +3456,7 @@
               </w:tr>
               <w:tr>
                 <w:trPr>
+                  <w:divId w:val="270019192"/>
                   <w:tblCellSpacing w:w="15" w:type="dxa"/>
                 </w:trPr>
                 <w:tc>
@@ -3063,6 +3467,8 @@
                   <w:p>
                     <w:pPr>
                       <w:pStyle w:val="Bibliography"/>
+                      <w:keepNext/>
+                      <w:keepLines/>
                       <w:rPr>
                         <w:rFonts w:eastAsiaTheme="minorEastAsia"/>
                         <w:noProof/>
@@ -3084,6 +3490,8 @@
                   <w:p>
                     <w:pPr>
                       <w:pStyle w:val="Bibliography"/>
+                      <w:keepNext/>
+                      <w:keepLines/>
                       <w:rPr>
                         <w:rFonts w:eastAsiaTheme="minorEastAsia"/>
                         <w:noProof/>
@@ -3100,6 +3508,7 @@
               </w:tr>
               <w:tr>
                 <w:trPr>
+                  <w:divId w:val="270019192"/>
                   <w:tblCellSpacing w:w="15" w:type="dxa"/>
                 </w:trPr>
                 <w:tc>
@@ -3110,6 +3519,8 @@
                   <w:p>
                     <w:pPr>
                       <w:pStyle w:val="Bibliography"/>
+                      <w:keepNext/>
+                      <w:keepLines/>
                       <w:rPr>
                         <w:rFonts w:eastAsiaTheme="minorEastAsia"/>
                         <w:noProof/>
@@ -3131,6 +3542,8 @@
                   <w:p>
                     <w:pPr>
                       <w:pStyle w:val="Bibliography"/>
+                      <w:keepNext/>
+                      <w:keepLines/>
                       <w:rPr>
                         <w:rFonts w:eastAsiaTheme="minorEastAsia"/>
                         <w:noProof/>
@@ -3161,6 +3574,7 @@
               </w:tr>
               <w:tr>
                 <w:trPr>
+                  <w:divId w:val="270019192"/>
                   <w:tblCellSpacing w:w="15" w:type="dxa"/>
                 </w:trPr>
                 <w:tc>
@@ -3171,6 +3585,8 @@
                   <w:p>
                     <w:pPr>
                       <w:pStyle w:val="Bibliography"/>
+                      <w:keepNext/>
+                      <w:keepLines/>
                       <w:rPr>
                         <w:rFonts w:eastAsiaTheme="minorEastAsia"/>
                         <w:noProof/>
@@ -3192,6 +3608,8 @@
                   <w:p>
                     <w:pPr>
                       <w:pStyle w:val="Bibliography"/>
+                      <w:keepNext/>
+                      <w:keepLines/>
                       <w:rPr>
                         <w:rFonts w:eastAsiaTheme="minorEastAsia"/>
                         <w:noProof/>
@@ -3208,6 +3626,7 @@
               </w:tr>
               <w:tr>
                 <w:trPr>
+                  <w:divId w:val="270019192"/>
                   <w:tblCellSpacing w:w="15" w:type="dxa"/>
                 </w:trPr>
                 <w:tc>
@@ -3218,6 +3637,8 @@
                   <w:p>
                     <w:pPr>
                       <w:pStyle w:val="Bibliography"/>
+                      <w:keepNext/>
+                      <w:keepLines/>
                       <w:rPr>
                         <w:rFonts w:eastAsiaTheme="minorEastAsia"/>
                         <w:noProof/>
@@ -3239,6 +3660,8 @@
                   <w:p>
                     <w:pPr>
                       <w:pStyle w:val="Bibliography"/>
+                      <w:keepNext/>
+                      <w:keepLines/>
                       <w:rPr>
                         <w:rFonts w:eastAsiaTheme="minorEastAsia"/>
                         <w:noProof/>
@@ -3256,6 +3679,9 @@
             </w:tbl>
             <w:p>
               <w:pPr>
+                <w:keepNext/>
+                <w:keepLines/>
+                <w:divId w:val="270019192"/>
                 <w:rPr>
                   <w:rFonts w:eastAsia="Times New Roman"/>
                   <w:noProof/>
@@ -3265,6 +3691,8 @@
             <w:p>
               <w:pPr>
                 <w:pStyle w:val="NoSpacing"/>
+                <w:keepNext/>
+                <w:keepLines/>
               </w:pPr>
               <w:r>
                 <w:rPr>
@@ -3283,12 +3711,12 @@
     <w:p/>
     <w:p/>
     <w:sectPr>
-      <w:headerReference w:type="even" r:id="rId14"/>
-      <w:headerReference w:type="default" r:id="rId15"/>
-      <w:footerReference w:type="even" r:id="rId16"/>
-      <w:footerReference w:type="default" r:id="rId17"/>
-      <w:headerReference w:type="first" r:id="rId18"/>
-      <w:footerReference w:type="first" r:id="rId19"/>
+      <w:headerReference w:type="even" r:id="rId15"/>
+      <w:headerReference w:type="default" r:id="rId16"/>
+      <w:footerReference w:type="even" r:id="rId17"/>
+      <w:footerReference w:type="default" r:id="rId18"/>
+      <w:headerReference w:type="first" r:id="rId19"/>
+      <w:footerReference w:type="first" r:id="rId20"/>
       <w:pgSz w:w="12240" w:h="15840"/>
       <w:pgMar w:top="1440" w:right="1440" w:bottom="1440" w:left="1440" w:header="720" w:footer="720" w:gutter="0"/>
       <w:cols w:space="720"/>
@@ -3432,17 +3860,30 @@
       <w:r>
         <w:t xml:space="preserve"> We discovered that there was a bottom loss plotting error in Dr. Ballard’s paper.  A phone call with Dr. Ballard confirmed that </w:t>
       </w:r>
-      <w:fldSimple w:instr=" REF _Ref324172526 ">
-        <w:r>
-          <w:t xml:space="preserve">Figure </w:t>
-        </w:r>
-        <w:r>
-          <w:rPr>
-            <w:noProof/>
-          </w:rPr>
-          <w:t>3</w:t>
-        </w:r>
-      </w:fldSimple>
+      <w:r>
+        <w:fldChar w:fldCharType="begin"/>
+      </w:r>
+      <w:r>
+        <w:instrText xml:space="preserve"> REF _Ref324172526 </w:instrText>
+      </w:r>
+      <w:r>
+        <w:fldChar w:fldCharType="separate"/>
+      </w:r>
+      <w:r>
+        <w:t xml:space="preserve">Figure </w:t>
+      </w:r>
+      <w:r>
+        <w:rPr>
+          <w:noProof/>
+        </w:rPr>
+        <w:t>3</w:t>
+      </w:r>
+      <w:r>
+        <w:rPr>
+          <w:noProof/>
+        </w:rPr>
+        <w:fldChar w:fldCharType="end"/>
+      </w:r>
       <w:r>
         <w:t xml:space="preserve"> (above) is </w:t>
       </w:r>
@@ -3605,8 +4046,124 @@
       </w:rPr>
     </w:lvl>
   </w:abstractNum>
+  <w:abstractNum w:abstractNumId="1">
+    <w:nsid w:val="4DB3081B"/>
+    <w:multiLevelType w:val="hybridMultilevel"/>
+    <w:tmpl w:val="291EBBD4"/>
+    <w:lvl w:ilvl="0" w:tplc="04090001">
+      <w:start w:val="1"/>
+      <w:numFmt w:val="bullet"/>
+      <w:lvlText w:val=""/>
+      <w:lvlJc w:val="left"/>
+      <w:pPr>
+        <w:ind w:left="720" w:hanging="360"/>
+      </w:pPr>
+      <w:rPr>
+        <w:rFonts w:ascii="Symbol" w:hAnsi="Symbol" w:hint="default"/>
+      </w:rPr>
+    </w:lvl>
+    <w:lvl w:ilvl="1" w:tplc="04090003" w:tentative="1">
+      <w:start w:val="1"/>
+      <w:numFmt w:val="bullet"/>
+      <w:lvlText w:val="o"/>
+      <w:lvlJc w:val="left"/>
+      <w:pPr>
+        <w:ind w:left="1440" w:hanging="360"/>
+      </w:pPr>
+      <w:rPr>
+        <w:rFonts w:ascii="Courier New" w:hAnsi="Courier New" w:cs="Courier New" w:hint="default"/>
+      </w:rPr>
+    </w:lvl>
+    <w:lvl w:ilvl="2" w:tplc="04090005" w:tentative="1">
+      <w:start w:val="1"/>
+      <w:numFmt w:val="bullet"/>
+      <w:lvlText w:val=""/>
+      <w:lvlJc w:val="left"/>
+      <w:pPr>
+        <w:ind w:left="2160" w:hanging="360"/>
+      </w:pPr>
+      <w:rPr>
+        <w:rFonts w:ascii="Wingdings" w:hAnsi="Wingdings" w:hint="default"/>
+      </w:rPr>
+    </w:lvl>
+    <w:lvl w:ilvl="3" w:tplc="04090001" w:tentative="1">
+      <w:start w:val="1"/>
+      <w:numFmt w:val="bullet"/>
+      <w:lvlText w:val=""/>
+      <w:lvlJc w:val="left"/>
+      <w:pPr>
+        <w:ind w:left="2880" w:hanging="360"/>
+      </w:pPr>
+      <w:rPr>
+        <w:rFonts w:ascii="Symbol" w:hAnsi="Symbol" w:hint="default"/>
+      </w:rPr>
+    </w:lvl>
+    <w:lvl w:ilvl="4" w:tplc="04090003" w:tentative="1">
+      <w:start w:val="1"/>
+      <w:numFmt w:val="bullet"/>
+      <w:lvlText w:val="o"/>
+      <w:lvlJc w:val="left"/>
+      <w:pPr>
+        <w:ind w:left="3600" w:hanging="360"/>
+      </w:pPr>
+      <w:rPr>
+        <w:rFonts w:ascii="Courier New" w:hAnsi="Courier New" w:cs="Courier New" w:hint="default"/>
+      </w:rPr>
+    </w:lvl>
+    <w:lvl w:ilvl="5" w:tplc="04090005" w:tentative="1">
+      <w:start w:val="1"/>
+      <w:numFmt w:val="bullet"/>
+      <w:lvlText w:val=""/>
+      <w:lvlJc w:val="left"/>
+      <w:pPr>
+        <w:ind w:left="4320" w:hanging="360"/>
+      </w:pPr>
+      <w:rPr>
+        <w:rFonts w:ascii="Wingdings" w:hAnsi="Wingdings" w:hint="default"/>
+      </w:rPr>
+    </w:lvl>
+    <w:lvl w:ilvl="6" w:tplc="04090001" w:tentative="1">
+      <w:start w:val="1"/>
+      <w:numFmt w:val="bullet"/>
+      <w:lvlText w:val=""/>
+      <w:lvlJc w:val="left"/>
+      <w:pPr>
+        <w:ind w:left="5040" w:hanging="360"/>
+      </w:pPr>
+      <w:rPr>
+        <w:rFonts w:ascii="Symbol" w:hAnsi="Symbol" w:hint="default"/>
+      </w:rPr>
+    </w:lvl>
+    <w:lvl w:ilvl="7" w:tplc="04090003" w:tentative="1">
+      <w:start w:val="1"/>
+      <w:numFmt w:val="bullet"/>
+      <w:lvlText w:val="o"/>
+      <w:lvlJc w:val="left"/>
+      <w:pPr>
+        <w:ind w:left="5760" w:hanging="360"/>
+      </w:pPr>
+      <w:rPr>
+        <w:rFonts w:ascii="Courier New" w:hAnsi="Courier New" w:cs="Courier New" w:hint="default"/>
+      </w:rPr>
+    </w:lvl>
+    <w:lvl w:ilvl="8" w:tplc="04090005" w:tentative="1">
+      <w:start w:val="1"/>
+      <w:numFmt w:val="bullet"/>
+      <w:lvlText w:val=""/>
+      <w:lvlJc w:val="left"/>
+      <w:pPr>
+        <w:ind w:left="6480" w:hanging="360"/>
+      </w:pPr>
+      <w:rPr>
+        <w:rFonts w:ascii="Wingdings" w:hAnsi="Wingdings" w:hint="default"/>
+      </w:rPr>
+    </w:lvl>
+  </w:abstractNum>
   <w:num w:numId="1">
     <w:abstractNumId w:val="0"/>
+  </w:num>
+  <w:num w:numId="2">
+    <w:abstractNumId w:val="1"/>
   </w:num>
 </w:numbering>
 </file>
@@ -5497,7 +6054,7 @@
 </file>
 
 <file path=customXml/itemProps1.xml><?xml version="1.0" encoding="utf-8"?>
-<ds:datastoreItem xmlns:ds="http://schemas.openxmlformats.org/officeDocument/2006/customXml" ds:itemID="{24727517-681D-4A45-AFAD-02A2DE2B16DD}">
+<ds:datastoreItem xmlns:ds="http://schemas.openxmlformats.org/officeDocument/2006/customXml" ds:itemID="{35EB88A2-2FD1-4B69-9CDC-21A0EEA9941F}">
   <ds:schemaRefs>
     <ds:schemaRef ds:uri="http://schemas.openxmlformats.org/officeDocument/2006/bibliography"/>
   </ds:schemaRefs>

</xml_diff>